<commit_message>
doc de cadrage final
</commit_message>
<xml_diff>
--- a/textes/Document de cadrage - Le Carrelet.docx
+++ b/textes/Document de cadrage - Le Carrelet.docx
@@ -10,40 +10,582 @@
           <w:szCs w:val="36"/>
         </w:rPr>
       </w:pPr>
-      <w:r>
+    </w:p>
+    <w:p>
+      <w:pPr>
+        <w:jc w:val="center"/>
         <w:rPr>
           <w:sz w:val="36"/>
           <w:szCs w:val="36"/>
         </w:rPr>
-        <w:t>Document de cadrage</w:t>
-      </w:r>
+      </w:pPr>
     </w:p>
     <w:p>
       <w:pPr>
         <w:jc w:val="center"/>
+        <w:rPr>
+          <w:sz w:val="36"/>
+          <w:szCs w:val="36"/>
+        </w:rPr>
+      </w:pPr>
+      <w:r>
+        <w:rPr>
+          <w:noProof/>
+          <w:sz w:val="36"/>
+          <w:szCs w:val="36"/>
+          <w:lang w:val="en-US" w:eastAsia="en-US"/>
+        </w:rPr>
+        <mc:AlternateContent>
+          <mc:Choice Requires="wps">
+            <w:drawing>
+              <wp:anchor distT="0" distB="0" distL="114300" distR="114300" simplePos="0" relativeHeight="251659264" behindDoc="0" locked="0" layoutInCell="1" allowOverlap="1" wp14:anchorId="751D73A4" wp14:editId="05EA5BAF">
+                <wp:simplePos x="0" y="0"/>
+                <wp:positionH relativeFrom="column">
+                  <wp:posOffset>781050</wp:posOffset>
+                </wp:positionH>
+                <wp:positionV relativeFrom="paragraph">
+                  <wp:posOffset>26670</wp:posOffset>
+                </wp:positionV>
+                <wp:extent cx="5848350" cy="685800"/>
+                <wp:effectExtent l="57150" t="19050" r="76200" b="95250"/>
+                <wp:wrapNone/>
+                <wp:docPr id="6" name="Rectangle 6"/>
+                <wp:cNvGraphicFramePr/>
+                <a:graphic xmlns:a="http://schemas.openxmlformats.org/drawingml/2006/main">
+                  <a:graphicData uri="http://schemas.microsoft.com/office/word/2010/wordprocessingShape">
+                    <wps:wsp>
+                      <wps:cNvSpPr/>
+                      <wps:spPr>
+                        <a:xfrm>
+                          <a:off x="0" y="0"/>
+                          <a:ext cx="5848350" cy="685800"/>
+                        </a:xfrm>
+                        <a:prstGeom prst="rect">
+                          <a:avLst/>
+                        </a:prstGeom>
+                        <a:solidFill>
+                          <a:srgbClr val="E9531D"/>
+                        </a:solidFill>
+                      </wps:spPr>
+                      <wps:style>
+                        <a:lnRef idx="1">
+                          <a:schemeClr val="accent6"/>
+                        </a:lnRef>
+                        <a:fillRef idx="3">
+                          <a:schemeClr val="accent6"/>
+                        </a:fillRef>
+                        <a:effectRef idx="2">
+                          <a:schemeClr val="accent6"/>
+                        </a:effectRef>
+                        <a:fontRef idx="minor">
+                          <a:schemeClr val="lt1"/>
+                        </a:fontRef>
+                      </wps:style>
+                      <wps:txbx>
+                        <w:txbxContent>
+                          <w:p>
+                            <w:pPr>
+                              <w:jc w:val="center"/>
+                              <w:rPr>
+                                <w:rFonts w:ascii="Champagne &amp; Limousines" w:hAnsi="Champagne &amp; Limousines"/>
+                                <w:b/>
+                                <w:sz w:val="72"/>
+                                <w:lang w:val="fr-FR"/>
+                              </w:rPr>
+                            </w:pPr>
+                            <w:r>
+                              <w:rPr>
+                                <w:rFonts w:ascii="Champagne &amp; Limousines" w:hAnsi="Champagne &amp; Limousines"/>
+                                <w:b/>
+                                <w:sz w:val="72"/>
+                                <w:lang w:val="fr-FR"/>
+                              </w:rPr>
+                              <w:t xml:space="preserve">                  </w:t>
+                            </w:r>
+                            <w:r>
+                              <w:rPr>
+                                <w:rFonts w:ascii="Champagne &amp; Limousines" w:hAnsi="Champagne &amp; Limousines"/>
+                                <w:b/>
+                                <w:sz w:val="72"/>
+                                <w:lang w:val="fr-FR"/>
+                              </w:rPr>
+                              <w:t>Le Carrelet</w:t>
+                            </w:r>
+                          </w:p>
+                        </w:txbxContent>
+                      </wps:txbx>
+                      <wps:bodyPr rot="0" spcFirstLastPara="0" vertOverflow="overflow" horzOverflow="overflow" vert="horz" wrap="square" lIns="91440" tIns="45720" rIns="91440" bIns="45720" numCol="1" spcCol="0" rtlCol="0" fromWordArt="0" anchor="ctr" anchorCtr="0" forceAA="0" compatLnSpc="1">
+                        <a:prstTxWarp prst="textNoShape">
+                          <a:avLst/>
+                        </a:prstTxWarp>
+                        <a:noAutofit/>
+                      </wps:bodyPr>
+                    </wps:wsp>
+                  </a:graphicData>
+                </a:graphic>
+                <wp14:sizeRelH relativeFrom="margin">
+                  <wp14:pctWidth>0</wp14:pctWidth>
+                </wp14:sizeRelH>
+              </wp:anchor>
+            </w:drawing>
+          </mc:Choice>
+          <mc:Fallback>
+            <w:pict>
+              <v:rect w14:anchorId="751D73A4" id="Rectangle 6" o:spid="_x0000_s1026" style="position:absolute;left:0;text-align:left;margin-left:61.5pt;margin-top:2.1pt;width:460.5pt;height:54pt;z-index:251659264;visibility:visible;mso-wrap-style:square;mso-width-percent:0;mso-wrap-distance-left:9pt;mso-wrap-distance-top:0;mso-wrap-distance-right:9pt;mso-wrap-distance-bottom:0;mso-position-horizontal:absolute;mso-position-horizontal-relative:text;mso-position-vertical:absolute;mso-position-vertical-relative:text;mso-width-percent:0;mso-width-relative:margin;v-text-anchor:middle" o:gfxdata="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" fillcolor="#e9531d" strokecolor="#f68c36 [3049]">
+                <v:shadow on="t" color="black" opacity="22937f" origin=",.5" offset="0,.63889mm"/>
+                <v:textbox>
+                  <w:txbxContent>
+                    <w:p>
+                      <w:pPr>
+                        <w:jc w:val="center"/>
+                        <w:rPr>
+                          <w:rFonts w:ascii="Champagne &amp; Limousines" w:hAnsi="Champagne &amp; Limousines"/>
+                          <w:b/>
+                          <w:sz w:val="72"/>
+                          <w:lang w:val="fr-FR"/>
+                        </w:rPr>
+                      </w:pPr>
+                      <w:r>
+                        <w:rPr>
+                          <w:rFonts w:ascii="Champagne &amp; Limousines" w:hAnsi="Champagne &amp; Limousines"/>
+                          <w:b/>
+                          <w:sz w:val="72"/>
+                          <w:lang w:val="fr-FR"/>
+                        </w:rPr>
+                        <w:t xml:space="preserve">                  </w:t>
+                      </w:r>
+                      <w:r>
+                        <w:rPr>
+                          <w:rFonts w:ascii="Champagne &amp; Limousines" w:hAnsi="Champagne &amp; Limousines"/>
+                          <w:b/>
+                          <w:sz w:val="72"/>
+                          <w:lang w:val="fr-FR"/>
+                        </w:rPr>
+                        <w:t>Le Carrelet</w:t>
+                      </w:r>
+                    </w:p>
+                  </w:txbxContent>
+                </v:textbox>
+              </v:rect>
+            </w:pict>
+          </mc:Fallback>
+        </mc:AlternateContent>
+      </w:r>
+    </w:p>
+    <w:p>
+      <w:pPr>
+        <w:jc w:val="center"/>
+        <w:rPr>
+          <w:sz w:val="36"/>
+          <w:szCs w:val="36"/>
+        </w:rPr>
+      </w:pPr>
+    </w:p>
+    <w:p>
+      <w:pPr>
+        <w:jc w:val="center"/>
+        <w:rPr>
+          <w:sz w:val="36"/>
+          <w:szCs w:val="36"/>
+        </w:rPr>
+      </w:pPr>
+    </w:p>
+    <w:p>
+      <w:pPr>
+        <w:jc w:val="center"/>
+        <w:rPr>
+          <w:sz w:val="36"/>
+          <w:szCs w:val="36"/>
+        </w:rPr>
+      </w:pPr>
+    </w:p>
+    <w:p>
+      <w:pPr>
+        <w:jc w:val="center"/>
+        <w:rPr>
+          <w:sz w:val="36"/>
+          <w:szCs w:val="36"/>
+        </w:rPr>
+      </w:pPr>
+    </w:p>
+    <w:tbl>
+      <w:tblPr>
+        <w:tblStyle w:val="TableGrid"/>
+        <w:tblW w:w="11880" w:type="dxa"/>
+        <w:tblInd w:w="-1445" w:type="dxa"/>
+        <w:tblBorders>
+          <w:top w:val="none" w:sz="0" w:space="0" w:color="auto"/>
+          <w:left w:val="none" w:sz="0" w:space="0" w:color="auto"/>
+          <w:bottom w:val="none" w:sz="0" w:space="0" w:color="auto"/>
+          <w:right w:val="none" w:sz="0" w:space="0" w:color="auto"/>
+          <w:insideH w:val="none" w:sz="0" w:space="0" w:color="auto"/>
+          <w:insideV w:val="none" w:sz="0" w:space="0" w:color="auto"/>
+        </w:tblBorders>
+        <w:tblLook w:val="04A0" w:firstRow="1" w:lastRow="0" w:firstColumn="1" w:lastColumn="0" w:noHBand="0" w:noVBand="1"/>
+      </w:tblPr>
+      <w:tblGrid>
+        <w:gridCol w:w="11886"/>
+      </w:tblGrid>
+      <w:tr>
+        <w:tc>
+          <w:tcPr>
+            <w:tcW w:w="11880" w:type="dxa"/>
+          </w:tcPr>
+          <w:p>
+            <w:pPr>
+              <w:jc w:val="center"/>
+              <w:rPr>
+                <w:sz w:val="36"/>
+                <w:szCs w:val="36"/>
+              </w:rPr>
+            </w:pPr>
+            <w:bookmarkStart w:id="0" w:name="_GoBack"/>
+            <w:r>
+              <w:rPr>
+                <w:noProof/>
+              </w:rPr>
+              <w:drawing>
+                <wp:inline distT="0" distB="0" distL="0" distR="0" wp14:anchorId="629FCB2C" wp14:editId="274253AB">
+                  <wp:extent cx="7411083" cy="4168646"/>
+                  <wp:effectExtent l="0" t="0" r="0" b="3810"/>
+                  <wp:docPr id="5" name="Picture 5" descr="C:\Users\a_flura\AppData\Local\Microsoft\Windows\INetCache\Content.Word\moodboard - Carrelet.jpg"/>
+                  <wp:cNvGraphicFramePr>
+                    <a:graphicFrameLocks xmlns:a="http://schemas.openxmlformats.org/drawingml/2006/main" noChangeAspect="1"/>
+                  </wp:cNvGraphicFramePr>
+                  <a:graphic xmlns:a="http://schemas.openxmlformats.org/drawingml/2006/main">
+                    <a:graphicData uri="http://schemas.openxmlformats.org/drawingml/2006/picture">
+                      <pic:pic xmlns:pic="http://schemas.openxmlformats.org/drawingml/2006/picture">
+                        <pic:nvPicPr>
+                          <pic:cNvPr id="0" name="Picture 3" descr="C:\Users\a_flura\AppData\Local\Microsoft\Windows\INetCache\Content.Word\moodboard - Carrelet.jpg"/>
+                          <pic:cNvPicPr>
+                            <a:picLocks noChangeAspect="1" noChangeArrowheads="1"/>
+                          </pic:cNvPicPr>
+                        </pic:nvPicPr>
+                        <pic:blipFill>
+                          <a:blip r:embed="rId8" cstate="print">
+                            <a:extLst>
+                              <a:ext uri="{28A0092B-C50C-407E-A947-70E740481C1C}">
+                                <a14:useLocalDpi xmlns:a14="http://schemas.microsoft.com/office/drawing/2010/main" val="0"/>
+                              </a:ext>
+                            </a:extLst>
+                          </a:blip>
+                          <a:srcRect/>
+                          <a:stretch>
+                            <a:fillRect/>
+                          </a:stretch>
+                        </pic:blipFill>
+                        <pic:spPr bwMode="auto">
+                          <a:xfrm>
+                            <a:off x="0" y="0"/>
+                            <a:ext cx="7448045" cy="4189437"/>
+                          </a:xfrm>
+                          <a:prstGeom prst="rect">
+                            <a:avLst/>
+                          </a:prstGeom>
+                          <a:noFill/>
+                          <a:ln>
+                            <a:noFill/>
+                          </a:ln>
+                        </pic:spPr>
+                      </pic:pic>
+                    </a:graphicData>
+                  </a:graphic>
+                </wp:inline>
+              </w:drawing>
+            </w:r>
+          </w:p>
+        </w:tc>
+      </w:tr>
+      <w:bookmarkEnd w:id="0"/>
+    </w:tbl>
+    <w:p>
+      <w:pPr>
+        <w:jc w:val="center"/>
+        <w:rPr>
+          <w:sz w:val="36"/>
+          <w:szCs w:val="36"/>
+        </w:rPr>
+      </w:pPr>
+    </w:p>
+    <w:tbl>
+      <w:tblPr>
+        <w:tblStyle w:val="TableGrid"/>
+        <w:tblW w:w="11880" w:type="dxa"/>
+        <w:tblInd w:w="-1445" w:type="dxa"/>
+        <w:tblLook w:val="04A0" w:firstRow="1" w:lastRow="0" w:firstColumn="1" w:lastColumn="0" w:noHBand="0" w:noVBand="1"/>
+      </w:tblPr>
+      <w:tblGrid>
+        <w:gridCol w:w="11880"/>
+      </w:tblGrid>
+      <w:tr>
+        <w:tc>
+          <w:tcPr>
+            <w:tcW w:w="11880" w:type="dxa"/>
+            <w:shd w:val="clear" w:color="auto" w:fill="080808"/>
+          </w:tcPr>
+          <w:p>
+            <w:pPr>
+              <w:spacing w:line="276" w:lineRule="auto"/>
+              <w:jc w:val="center"/>
+              <w:rPr>
+                <w:rFonts w:ascii="Champagne &amp; Limousines" w:hAnsi="Champagne &amp; Limousines"/>
+                <w:b/>
+                <w:sz w:val="36"/>
+                <w:szCs w:val="28"/>
+              </w:rPr>
+            </w:pPr>
+          </w:p>
+          <w:p>
+            <w:pPr>
+              <w:spacing w:line="276" w:lineRule="auto"/>
+              <w:jc w:val="center"/>
+              <w:rPr>
+                <w:rFonts w:ascii="Champagne &amp; Limousines" w:hAnsi="Champagne &amp; Limousines"/>
+                <w:b/>
+                <w:sz w:val="36"/>
+                <w:szCs w:val="28"/>
+              </w:rPr>
+            </w:pPr>
+            <w:r>
+              <w:rPr>
+                <w:rFonts w:ascii="Champagne &amp; Limousines" w:hAnsi="Champagne &amp; Limousines"/>
+                <w:b/>
+                <w:sz w:val="36"/>
+                <w:szCs w:val="28"/>
+              </w:rPr>
+              <w:t xml:space="preserve">Benoit </w:t>
+            </w:r>
+            <w:r>
+              <w:rPr>
+                <w:rFonts w:ascii="Champagne &amp; Limousines" w:hAnsi="Champagne &amp; Limousines"/>
+                <w:b/>
+                <w:sz w:val="36"/>
+                <w:szCs w:val="28"/>
+              </w:rPr>
+              <w:t>LAURENDEAU</w:t>
+            </w:r>
+            <w:r>
+              <w:rPr>
+                <w:rFonts w:ascii="Champagne &amp; Limousines" w:hAnsi="Champagne &amp; Limousines"/>
+                <w:b/>
+                <w:sz w:val="36"/>
+                <w:szCs w:val="28"/>
+              </w:rPr>
+              <w:t>, chef de projet.</w:t>
+            </w:r>
+          </w:p>
+          <w:p>
+            <w:pPr>
+              <w:spacing w:line="276" w:lineRule="auto"/>
+              <w:jc w:val="center"/>
+              <w:rPr>
+                <w:rFonts w:ascii="Champagne &amp; Limousines" w:hAnsi="Champagne &amp; Limousines"/>
+                <w:b/>
+                <w:sz w:val="36"/>
+                <w:szCs w:val="28"/>
+              </w:rPr>
+            </w:pPr>
+            <w:r>
+              <w:rPr>
+                <w:rFonts w:ascii="Champagne &amp; Limousines" w:hAnsi="Champagne &amp; Limousines"/>
+                <w:b/>
+                <w:sz w:val="36"/>
+                <w:szCs w:val="28"/>
+              </w:rPr>
+              <w:t xml:space="preserve">Aurélien </w:t>
+            </w:r>
+            <w:r>
+              <w:rPr>
+                <w:rFonts w:ascii="Champagne &amp; Limousines" w:hAnsi="Champagne &amp; Limousines"/>
+                <w:b/>
+                <w:sz w:val="36"/>
+                <w:szCs w:val="28"/>
+              </w:rPr>
+              <w:t>FLURA</w:t>
+            </w:r>
+          </w:p>
+          <w:p>
+            <w:pPr>
+              <w:spacing w:line="276" w:lineRule="auto"/>
+              <w:jc w:val="center"/>
+              <w:rPr>
+                <w:rFonts w:ascii="Champagne &amp; Limousines" w:hAnsi="Champagne &amp; Limousines"/>
+                <w:b/>
+                <w:sz w:val="36"/>
+                <w:szCs w:val="28"/>
+              </w:rPr>
+            </w:pPr>
+            <w:r>
+              <w:rPr>
+                <w:rFonts w:ascii="Champagne &amp; Limousines" w:hAnsi="Champagne &amp; Limousines"/>
+                <w:b/>
+                <w:sz w:val="36"/>
+                <w:szCs w:val="28"/>
+              </w:rPr>
+              <w:t xml:space="preserve">Jason </w:t>
+            </w:r>
+            <w:r>
+              <w:rPr>
+                <w:rFonts w:ascii="Champagne &amp; Limousines" w:hAnsi="Champagne &amp; Limousines"/>
+                <w:b/>
+                <w:sz w:val="36"/>
+                <w:szCs w:val="28"/>
+              </w:rPr>
+              <w:t>DUBOURG</w:t>
+            </w:r>
+          </w:p>
+          <w:p>
+            <w:pPr>
+              <w:spacing w:line="276" w:lineRule="auto"/>
+              <w:jc w:val="center"/>
+              <w:rPr>
+                <w:rFonts w:ascii="Champagne &amp; Limousines" w:hAnsi="Champagne &amp; Limousines"/>
+                <w:b/>
+                <w:sz w:val="36"/>
+                <w:szCs w:val="28"/>
+              </w:rPr>
+            </w:pPr>
+            <w:r>
+              <w:rPr>
+                <w:rFonts w:ascii="Champagne &amp; Limousines" w:hAnsi="Champagne &amp; Limousines"/>
+                <w:b/>
+                <w:sz w:val="36"/>
+                <w:szCs w:val="28"/>
+              </w:rPr>
+              <w:t xml:space="preserve">Nicolas </w:t>
+            </w:r>
+            <w:r>
+              <w:rPr>
+                <w:rFonts w:ascii="Champagne &amp; Limousines" w:hAnsi="Champagne &amp; Limousines"/>
+                <w:b/>
+                <w:sz w:val="36"/>
+                <w:szCs w:val="28"/>
+              </w:rPr>
+              <w:t>LEPETIT</w:t>
+            </w:r>
+          </w:p>
+          <w:p>
+            <w:pPr>
+              <w:spacing w:line="276" w:lineRule="auto"/>
+              <w:jc w:val="center"/>
+              <w:rPr>
+                <w:rFonts w:ascii="Champagne &amp; Limousines" w:hAnsi="Champagne &amp; Limousines"/>
+                <w:b/>
+                <w:sz w:val="36"/>
+                <w:szCs w:val="28"/>
+              </w:rPr>
+            </w:pPr>
+            <w:r>
+              <w:rPr>
+                <w:rFonts w:ascii="Champagne &amp; Limousines" w:hAnsi="Champagne &amp; Limousines"/>
+                <w:b/>
+                <w:sz w:val="36"/>
+                <w:szCs w:val="28"/>
+              </w:rPr>
+              <w:t xml:space="preserve">Timothée </w:t>
+            </w:r>
+            <w:r>
+              <w:rPr>
+                <w:rFonts w:ascii="Champagne &amp; Limousines" w:hAnsi="Champagne &amp; Limousines"/>
+                <w:b/>
+                <w:sz w:val="36"/>
+                <w:szCs w:val="28"/>
+              </w:rPr>
+              <w:t>DARDE</w:t>
+            </w:r>
+          </w:p>
+          <w:p>
+            <w:pPr>
+              <w:rPr>
+                <w:sz w:val="36"/>
+                <w:szCs w:val="36"/>
+              </w:rPr>
+            </w:pPr>
+          </w:p>
+        </w:tc>
+      </w:tr>
+    </w:tbl>
+    <w:p>
+      <w:pPr>
+        <w:rPr>
+          <w:sz w:val="36"/>
+          <w:szCs w:val="36"/>
+        </w:rPr>
+      </w:pPr>
+    </w:p>
+    <w:tbl>
+      <w:tblPr>
+        <w:tblStyle w:val="TableGrid"/>
+        <w:tblW w:w="0" w:type="auto"/>
+        <w:tblBorders>
+          <w:top w:val="none" w:sz="0" w:space="0" w:color="auto"/>
+          <w:left w:val="none" w:sz="0" w:space="0" w:color="auto"/>
+          <w:bottom w:val="none" w:sz="0" w:space="0" w:color="auto"/>
+          <w:right w:val="none" w:sz="0" w:space="0" w:color="auto"/>
+          <w:insideH w:val="none" w:sz="0" w:space="0" w:color="auto"/>
+          <w:insideV w:val="none" w:sz="0" w:space="0" w:color="auto"/>
+        </w:tblBorders>
+        <w:shd w:val="clear" w:color="auto" w:fill="FDD38F"/>
+        <w:tblLook w:val="04A0" w:firstRow="1" w:lastRow="0" w:firstColumn="1" w:lastColumn="0" w:noHBand="0" w:noVBand="1"/>
+      </w:tblPr>
+      <w:tblGrid>
+        <w:gridCol w:w="9019"/>
+      </w:tblGrid>
+      <w:tr>
+        <w:tc>
+          <w:tcPr>
+            <w:tcW w:w="9019" w:type="dxa"/>
+            <w:shd w:val="clear" w:color="auto" w:fill="FDD38F"/>
+          </w:tcPr>
+          <w:p>
+            <w:pPr>
+              <w:jc w:val="center"/>
+              <w:rPr>
+                <w:sz w:val="36"/>
+                <w:szCs w:val="36"/>
+              </w:rPr>
+            </w:pPr>
+          </w:p>
+          <w:p>
+            <w:pPr>
+              <w:jc w:val="center"/>
+              <w:rPr>
+                <w:rFonts w:ascii="Champagne &amp; Limousines" w:hAnsi="Champagne &amp; Limousines"/>
+                <w:b/>
+                <w:sz w:val="44"/>
+                <w:szCs w:val="36"/>
+              </w:rPr>
+            </w:pPr>
+            <w:r>
+              <w:rPr>
+                <w:rFonts w:ascii="Champagne &amp; Limousines" w:hAnsi="Champagne &amp; Limousines"/>
+                <w:b/>
+                <w:sz w:val="44"/>
+                <w:szCs w:val="36"/>
+              </w:rPr>
+              <w:t>Document de cadrage</w:t>
+            </w:r>
+          </w:p>
+          <w:p>
+            <w:pPr>
+              <w:jc w:val="center"/>
+              <w:rPr>
+                <w:sz w:val="36"/>
+                <w:szCs w:val="36"/>
+              </w:rPr>
+            </w:pPr>
+          </w:p>
+        </w:tc>
+      </w:tr>
+    </w:tbl>
+    <w:p>
+      <w:pPr>
         <w:rPr>
           <w:sz w:val="40"/>
           <w:szCs w:val="40"/>
           <w:u w:val="single"/>
         </w:rPr>
       </w:pPr>
-      <w:r>
-        <w:rPr>
-          <w:sz w:val="40"/>
-          <w:szCs w:val="40"/>
-          <w:u w:val="single"/>
-        </w:rPr>
-        <w:t>Projet - Le Carrelet</w:t>
-      </w:r>
-    </w:p>
-    <w:p>
-      <w:pPr>
-        <w:rPr>
-          <w:sz w:val="40"/>
-          <w:szCs w:val="40"/>
-          <w:u w:val="single"/>
-        </w:rPr>
-      </w:pPr>
     </w:p>
     <w:p>
       <w:pPr>
@@ -77,14 +619,58 @@
         <w:rPr>
           <w:sz w:val="28"/>
           <w:szCs w:val="28"/>
-        </w:rPr>
-      </w:pPr>
-      <w:r>
-        <w:rPr>
-          <w:sz w:val="28"/>
-          <w:szCs w:val="28"/>
-        </w:rPr>
-        <w:t xml:space="preserve">Benoit </w:t>
+          <w:u w:val="single"/>
+        </w:rPr>
+      </w:pPr>
+    </w:p>
+    <w:p>
+      <w:pPr>
+        <w:rPr>
+          <w:sz w:val="28"/>
+          <w:szCs w:val="28"/>
+          <w:u w:val="single"/>
+        </w:rPr>
+      </w:pPr>
+      <w:r>
+        <w:rPr>
+          <w:sz w:val="28"/>
+          <w:szCs w:val="28"/>
+          <w:u w:val="single"/>
+        </w:rPr>
+        <w:t>1/</w:t>
+      </w:r>
+      <w:proofErr w:type="gramStart"/>
+      <w:r>
+        <w:rPr>
+          <w:sz w:val="28"/>
+          <w:szCs w:val="28"/>
+          <w:u w:val="single"/>
+        </w:rPr>
+        <w:t>Contexte:</w:t>
+      </w:r>
+      <w:proofErr w:type="gramEnd"/>
+      <w:r>
+        <w:rPr>
+          <w:sz w:val="28"/>
+          <w:szCs w:val="28"/>
+          <w:u w:val="single"/>
+        </w:rPr>
+        <w:tab/>
+      </w:r>
+    </w:p>
+    <w:p>
+      <w:pPr>
+        <w:rPr>
+          <w:sz w:val="28"/>
+          <w:szCs w:val="28"/>
+        </w:rPr>
+      </w:pPr>
+      <w:r>
+        <w:rPr>
+          <w:sz w:val="28"/>
+          <w:szCs w:val="28"/>
+        </w:rPr>
+        <w:t xml:space="preserve">Nous intervenons à la demande de Messieurs Jonathan Villette et Benoît </w:t>
       </w:r>
       <w:proofErr w:type="spellStart"/>
       <w:r>
@@ -92,7 +678,7 @@
           <w:sz w:val="28"/>
           <w:szCs w:val="28"/>
         </w:rPr>
-        <w:t>Laurendeau</w:t>
+        <w:t>Malaquin</w:t>
       </w:r>
       <w:proofErr w:type="spellEnd"/>
       <w:r>
@@ -100,191 +686,29 @@
           <w:sz w:val="28"/>
           <w:szCs w:val="28"/>
         </w:rPr>
-        <w:t>, chef de projet.</w:t>
-      </w:r>
-    </w:p>
-    <w:p>
-      <w:pPr>
-        <w:rPr>
-          <w:sz w:val="28"/>
-          <w:szCs w:val="28"/>
-        </w:rPr>
-      </w:pPr>
-      <w:r>
-        <w:rPr>
-          <w:sz w:val="28"/>
-          <w:szCs w:val="28"/>
-        </w:rPr>
-        <w:t xml:space="preserve">Aurélien </w:t>
-      </w:r>
-      <w:proofErr w:type="spellStart"/>
-      <w:r>
-        <w:rPr>
-          <w:sz w:val="28"/>
-          <w:szCs w:val="28"/>
-        </w:rPr>
-        <w:t>Flura</w:t>
-      </w:r>
-      <w:proofErr w:type="spellEnd"/>
-    </w:p>
-    <w:p>
-      <w:pPr>
-        <w:rPr>
-          <w:sz w:val="28"/>
-          <w:szCs w:val="28"/>
-        </w:rPr>
-      </w:pPr>
-      <w:r>
-        <w:rPr>
-          <w:sz w:val="28"/>
-          <w:szCs w:val="28"/>
-        </w:rPr>
-        <w:t xml:space="preserve">Jason </w:t>
-      </w:r>
-      <w:proofErr w:type="spellStart"/>
-      <w:r>
-        <w:rPr>
-          <w:sz w:val="28"/>
-          <w:szCs w:val="28"/>
-        </w:rPr>
-        <w:t>Dubourg</w:t>
-      </w:r>
-      <w:proofErr w:type="spellEnd"/>
-    </w:p>
-    <w:p>
-      <w:pPr>
-        <w:rPr>
-          <w:sz w:val="28"/>
-          <w:szCs w:val="28"/>
-        </w:rPr>
-      </w:pPr>
-      <w:r>
-        <w:rPr>
-          <w:sz w:val="28"/>
-          <w:szCs w:val="28"/>
-        </w:rPr>
-        <w:t xml:space="preserve">Nicolas </w:t>
-      </w:r>
-      <w:proofErr w:type="spellStart"/>
-      <w:r>
-        <w:rPr>
-          <w:sz w:val="28"/>
-          <w:szCs w:val="28"/>
-        </w:rPr>
-        <w:t>Lepetit</w:t>
-      </w:r>
-      <w:proofErr w:type="spellEnd"/>
-    </w:p>
-    <w:p>
-      <w:pPr>
-        <w:rPr>
-          <w:sz w:val="28"/>
-          <w:szCs w:val="28"/>
-        </w:rPr>
-      </w:pPr>
-      <w:r>
-        <w:rPr>
-          <w:sz w:val="28"/>
-          <w:szCs w:val="28"/>
-        </w:rPr>
-        <w:t>Timothée Darde</w:t>
-      </w:r>
-    </w:p>
-    <w:p>
-      <w:pPr>
-        <w:rPr>
-          <w:sz w:val="28"/>
-          <w:szCs w:val="28"/>
-          <w:u w:val="single"/>
-        </w:rPr>
-      </w:pPr>
-    </w:p>
-    <w:p>
-      <w:pPr>
-        <w:rPr>
-          <w:sz w:val="28"/>
-          <w:szCs w:val="28"/>
-          <w:u w:val="single"/>
-        </w:rPr>
-      </w:pPr>
-      <w:r>
-        <w:rPr>
-          <w:sz w:val="28"/>
-          <w:szCs w:val="28"/>
-          <w:u w:val="single"/>
-        </w:rPr>
-        <w:t>1/</w:t>
-      </w:r>
+        <w:t xml:space="preserve"> propriétaires et gérants du bar à cocktail “Le Carrelet”</w:t>
+      </w:r>
+    </w:p>
+    <w:p>
+      <w:pPr>
+        <w:rPr>
+          <w:sz w:val="28"/>
+          <w:szCs w:val="28"/>
+        </w:rPr>
+      </w:pPr>
       <w:proofErr w:type="gramStart"/>
       <w:r>
         <w:rPr>
           <w:sz w:val="28"/>
           <w:szCs w:val="28"/>
-          <w:u w:val="single"/>
-        </w:rPr>
-        <w:t>Contexte:</w:t>
+        </w:rPr>
+        <w:t>situé</w:t>
       </w:r>
       <w:proofErr w:type="gramEnd"/>
       <w:r>
         <w:rPr>
           <w:sz w:val="28"/>
           <w:szCs w:val="28"/>
-          <w:u w:val="single"/>
-        </w:rPr>
-        <w:tab/>
-      </w:r>
-    </w:p>
-    <w:p>
-      <w:pPr>
-        <w:rPr>
-          <w:sz w:val="28"/>
-          <w:szCs w:val="28"/>
-        </w:rPr>
-      </w:pPr>
-      <w:r>
-        <w:rPr>
-          <w:sz w:val="28"/>
-          <w:szCs w:val="28"/>
-        </w:rPr>
-        <w:t xml:space="preserve">Nous intervenons à la demande de Messieurs Jonathan Villette et Benoît </w:t>
-      </w:r>
-      <w:proofErr w:type="spellStart"/>
-      <w:r>
-        <w:rPr>
-          <w:sz w:val="28"/>
-          <w:szCs w:val="28"/>
-        </w:rPr>
-        <w:t>Malaquin</w:t>
-      </w:r>
-      <w:proofErr w:type="spellEnd"/>
-      <w:r>
-        <w:rPr>
-          <w:sz w:val="28"/>
-          <w:szCs w:val="28"/>
-        </w:rPr>
-        <w:t xml:space="preserve"> propriétaires et gérants du bar à cocktail “Le Carrelet”</w:t>
-      </w:r>
-    </w:p>
-    <w:p>
-      <w:pPr>
-        <w:rPr>
-          <w:sz w:val="28"/>
-          <w:szCs w:val="28"/>
-        </w:rPr>
-      </w:pPr>
-      <w:proofErr w:type="gramStart"/>
-      <w:r>
-        <w:rPr>
-          <w:sz w:val="28"/>
-          <w:szCs w:val="28"/>
-        </w:rPr>
-        <w:t>situé</w:t>
-      </w:r>
-      <w:proofErr w:type="gramEnd"/>
-      <w:r>
-        <w:rPr>
-          <w:sz w:val="28"/>
-          <w:szCs w:val="28"/>
         </w:rPr>
         <w:t xml:space="preserve"> 64 bis rue Lucien Faure à BORDEAUX.</w:t>
       </w:r>
@@ -301,14 +725,7 @@
           <w:sz w:val="28"/>
           <w:szCs w:val="28"/>
         </w:rPr>
-        <w:t>Les deux associés nous ont demandé la création d’une plateforme web et web mo</w:t>
-      </w:r>
-      <w:r>
-        <w:rPr>
-          <w:sz w:val="28"/>
-          <w:szCs w:val="28"/>
-        </w:rPr>
-        <w:t>bile.</w:t>
+        <w:t>Les deux associés nous ont demandé la création d’une plateforme web et web mobile.</w:t>
       </w:r>
     </w:p>
     <w:p>
@@ -405,30 +822,7 @@
           <w:sz w:val="28"/>
           <w:szCs w:val="28"/>
         </w:rPr>
-        <w:t>Mettre en avant les différents événemen</w:t>
-      </w:r>
-      <w:r>
-        <w:rPr>
-          <w:sz w:val="28"/>
-          <w:szCs w:val="28"/>
-        </w:rPr>
-        <w:t xml:space="preserve">ts du lieu ainsi que les </w:t>
-      </w:r>
-      <w:proofErr w:type="gramStart"/>
-      <w:r>
-        <w:rPr>
-          <w:sz w:val="28"/>
-          <w:szCs w:val="28"/>
-        </w:rPr>
-        <w:t>ateliers</w:t>
-      </w:r>
-      <w:proofErr w:type="gramEnd"/>
-      <w:r>
-        <w:rPr>
-          <w:sz w:val="28"/>
-          <w:szCs w:val="28"/>
-        </w:rPr>
-        <w:t xml:space="preserve"> de </w:t>
+        <w:t xml:space="preserve">Mettre en avant les différents événements du lieu ainsi que les ateliers de </w:t>
       </w:r>
       <w:proofErr w:type="spellStart"/>
       <w:r>
@@ -522,14 +916,7 @@
           <w:sz w:val="28"/>
           <w:szCs w:val="28"/>
         </w:rPr>
-        <w:t>Le site d</w:t>
-      </w:r>
-      <w:r>
-        <w:rPr>
-          <w:sz w:val="28"/>
-          <w:szCs w:val="28"/>
-        </w:rPr>
-        <w:t xml:space="preserve">oit être à l’image de la </w:t>
+        <w:t xml:space="preserve">Le site doit être à l’image de la </w:t>
       </w:r>
       <w:proofErr w:type="gramStart"/>
       <w:r>
@@ -644,7 +1031,6 @@
           <w:sz w:val="28"/>
           <w:szCs w:val="28"/>
         </w:rPr>
-        <w:lastRenderedPageBreak/>
         <w:t xml:space="preserve">Le site devra permettre une réservation simple </w:t>
       </w:r>
       <w:r>
@@ -792,6 +1178,7 @@
           <w:sz w:val="28"/>
           <w:szCs w:val="28"/>
         </w:rPr>
+        <w:lastRenderedPageBreak/>
         <w:t>gestion</w:t>
       </w:r>
       <w:proofErr w:type="gramEnd"/>
@@ -838,14 +1225,7 @@
           <w:sz w:val="28"/>
           <w:szCs w:val="28"/>
         </w:rPr>
-        <w:t xml:space="preserve"> </w:t>
-      </w:r>
-      <w:r>
-        <w:rPr>
-          <w:sz w:val="28"/>
-          <w:szCs w:val="28"/>
-        </w:rPr>
-        <w:t xml:space="preserve">est la </w:t>
+        <w:t xml:space="preserve"> est la </w:t>
       </w:r>
       <w:proofErr w:type="gramStart"/>
       <w:r>
@@ -965,14 +1345,7 @@
           <w:sz w:val="28"/>
           <w:szCs w:val="28"/>
         </w:rPr>
-        <w:t>Un document de cadrage, rep</w:t>
-      </w:r>
-      <w:r>
-        <w:rPr>
-          <w:sz w:val="28"/>
-          <w:szCs w:val="28"/>
-        </w:rPr>
-        <w:t>renant les éléments du projet à valider avec le client.</w:t>
+        <w:t>Un document de cadrage, reprenant les éléments du projet à valider avec le client.</w:t>
       </w:r>
     </w:p>
     <w:p>
@@ -1268,14 +1641,7 @@
           <w:sz w:val="28"/>
           <w:szCs w:val="28"/>
         </w:rPr>
-        <w:t xml:space="preserve">L’amitié de </w:t>
-      </w:r>
-      <w:r>
-        <w:rPr>
-          <w:sz w:val="28"/>
-          <w:szCs w:val="28"/>
-        </w:rPr>
-        <w:t>deux amis d’enfance</w:t>
+        <w:t>L’amitié de deux amis d’enfance</w:t>
       </w:r>
       <w:r>
         <w:rPr>
@@ -1303,21 +1669,7 @@
           <w:sz w:val="28"/>
           <w:szCs w:val="28"/>
         </w:rPr>
-        <w:t xml:space="preserve"> et sympathique. Le sentiment de bien-être, d’appartenance</w:t>
-      </w:r>
-      <w:r>
-        <w:rPr>
-          <w:sz w:val="28"/>
-          <w:szCs w:val="28"/>
-        </w:rPr>
-        <w:t xml:space="preserve"> et</w:t>
-      </w:r>
-      <w:r>
-        <w:rPr>
-          <w:sz w:val="28"/>
-          <w:szCs w:val="28"/>
-        </w:rPr>
-        <w:t xml:space="preserve"> l’impression de se sentir chez soi ressortent bien souvent des avis des clients du Carrelet.</w:t>
+        <w:t xml:space="preserve"> et sympathique. Le sentiment de bien-être, d’appartenance et l’impression de se sentir chez soi ressortent bien souvent des avis des clients du Carrelet.</w:t>
       </w:r>
     </w:p>
     <w:p>
@@ -1400,14 +1752,7 @@
           <w:sz w:val="28"/>
           <w:szCs w:val="28"/>
         </w:rPr>
-        <w:t>, b</w:t>
-      </w:r>
-      <w:r>
-        <w:rPr>
-          <w:sz w:val="28"/>
-          <w:szCs w:val="28"/>
-        </w:rPr>
-        <w:t xml:space="preserve">arman. </w:t>
+        <w:t xml:space="preserve">, barman. </w:t>
       </w:r>
     </w:p>
     <w:p>
@@ -1453,14 +1798,7 @@
           <w:sz w:val="28"/>
           <w:szCs w:val="28"/>
         </w:rPr>
-        <w:t xml:space="preserve"> ». Ils ont réalisé d’eux-mêmes tous les travaux nécessaires, duran</w:t>
-      </w:r>
-      <w:r>
-        <w:rPr>
-          <w:sz w:val="28"/>
-          <w:szCs w:val="28"/>
-        </w:rPr>
-        <w:t>t plusieurs mois, jusqu’à l’ouverture en décembre 2018.</w:t>
+        <w:t xml:space="preserve"> ». Ils ont réalisé d’eux-mêmes tous les travaux nécessaires, durant plusieurs mois, jusqu’à l’ouverture en décembre 2018.</w:t>
       </w:r>
     </w:p>
     <w:p>
@@ -1608,16 +1946,7 @@
           <w:u w:val="single"/>
         </w:rPr>
         <w:lastRenderedPageBreak/>
-        <w:t>Prestations</w:t>
-      </w:r>
-      <w:r>
-        <w:rPr>
-          <w:b/>
-          <w:sz w:val="28"/>
-          <w:szCs w:val="28"/>
-          <w:u w:val="single"/>
-        </w:rPr>
-        <w:t>:</w:t>
+        <w:t>Prestations:</w:t>
       </w:r>
       <w:proofErr w:type="gramEnd"/>
     </w:p>
@@ -1633,14 +1962,7 @@
           <w:sz w:val="28"/>
           <w:szCs w:val="28"/>
         </w:rPr>
-        <w:t xml:space="preserve">Le Carrelet propose à ses clients des créations de cocktails et de nombreux classiques, alcool et sans alcool, réalisés avec des produits de qualité. Vous pourrez également déguster une gamme de vins, rouges, blancs et rosés, choisis avec goûts, ainsi que </w:t>
-      </w:r>
-      <w:r>
-        <w:rPr>
-          <w:sz w:val="28"/>
-          <w:szCs w:val="28"/>
-        </w:rPr>
-        <w:t>des bières artisanales belges</w:t>
+        <w:t>Le Carrelet propose à ses clients des créations de cocktails et de nombreux classiques, alcool et sans alcool, réalisés avec des produits de qualité. Vous pourrez également déguster une gamme de vins, rouges, blancs et rosés, choisis avec goûts, ainsi que des bières artisanales belges</w:t>
       </w:r>
       <w:r>
         <w:rPr>
@@ -1701,14 +2023,7 @@
           <w:sz w:val="28"/>
           <w:szCs w:val="28"/>
         </w:rPr>
-        <w:t>Si vous désirez « grignoter », le bar vous proposera ses marinades du moment à partager, réalisées par leur ch</w:t>
-      </w:r>
-      <w:r>
-        <w:rPr>
-          <w:sz w:val="28"/>
-          <w:szCs w:val="28"/>
-        </w:rPr>
-        <w:t xml:space="preserve">ef partenaire Maxime </w:t>
+        <w:t xml:space="preserve">Si vous désirez « grignoter », le bar vous proposera ses marinades du moment à partager, réalisées par leur chef partenaire Maxime </w:t>
       </w:r>
       <w:proofErr w:type="spellStart"/>
       <w:r>
@@ -1979,16 +2294,7 @@
           <w:szCs w:val="28"/>
           <w:u w:val="single"/>
         </w:rPr>
-        <w:t>ci</w:t>
-      </w:r>
-      <w:r>
-        <w:rPr>
-          <w:b/>
-          <w:sz w:val="28"/>
-          <w:szCs w:val="28"/>
-          <w:u w:val="single"/>
-        </w:rPr>
-        <w:t>bles:</w:t>
+        <w:t>cibles:</w:t>
       </w:r>
       <w:proofErr w:type="gramEnd"/>
     </w:p>
@@ -2027,14 +2333,7 @@
           <w:sz w:val="28"/>
           <w:szCs w:val="28"/>
         </w:rPr>
-        <w:t xml:space="preserve"> actifs et étudiants</w:t>
-      </w:r>
-      <w:r>
-        <w:rPr>
-          <w:sz w:val="28"/>
-          <w:szCs w:val="28"/>
-        </w:rPr>
-        <w:t xml:space="preserve"> autour) et habitant en ville </w:t>
+        <w:t xml:space="preserve"> actifs et étudiants autour) et habitant en ville </w:t>
       </w:r>
     </w:p>
     <w:p>
@@ -2148,7 +2447,7 @@
           <w:noProof/>
           <w:sz w:val="28"/>
           <w:szCs w:val="28"/>
-          <w:lang w:val="fr-FR"/>
+          <w:lang w:val="en-US" w:eastAsia="en-US"/>
         </w:rPr>
         <w:drawing>
           <wp:inline distT="114300" distB="114300" distL="114300" distR="114300">
@@ -2164,7 +2463,7 @@
                     <pic:cNvPicPr preferRelativeResize="0"/>
                   </pic:nvPicPr>
                   <pic:blipFill>
-                    <a:blip r:embed="rId7"/>
+                    <a:blip r:embed="rId9"/>
                     <a:srcRect/>
                     <a:stretch>
                       <a:fillRect/>
@@ -2334,21 +2633,7 @@
           <w:sz w:val="28"/>
           <w:szCs w:val="28"/>
         </w:rPr>
-        <w:t>, car on s’adresse principalement aux per</w:t>
-      </w:r>
-      <w:r>
-        <w:rPr>
-          <w:sz w:val="28"/>
-          <w:szCs w:val="28"/>
-        </w:rPr>
-        <w:t xml:space="preserve">sonnes jeunes et actives, issus de CSP+, notre logo et notre design intérieur s’aligne sur cette position Attractif, car nous proposons des prix raisonnables. De plus, nous sommes présents sur les réseaux sociaux afin de publier nos actualités et susciter </w:t>
-      </w:r>
-      <w:r>
-        <w:rPr>
-          <w:sz w:val="28"/>
-          <w:szCs w:val="28"/>
-        </w:rPr>
-        <w:t>l’envie de venir.</w:t>
+        <w:t>, car on s’adresse principalement aux personnes jeunes et actives, issus de CSP+, notre logo et notre design intérieur s’aligne sur cette position Attractif, car nous proposons des prix raisonnables. De plus, nous sommes présents sur les réseaux sociaux afin de publier nos actualités et susciter l’envie de venir.</w:t>
       </w:r>
     </w:p>
     <w:p>
@@ -2463,14 +2748,7 @@
           <w:sz w:val="28"/>
           <w:szCs w:val="28"/>
         </w:rPr>
-        <w:t>Le Carrelet</w:t>
-      </w:r>
-      <w:r>
-        <w:rPr>
-          <w:sz w:val="28"/>
-          <w:szCs w:val="28"/>
-        </w:rPr>
-        <w:t xml:space="preserve"> dispose d’une page Facebook et Instagram, afin de poster les différentes actualités du bar.</w:t>
+        <w:t>Le Carrelet dispose d’une page Facebook et Instagram, afin de poster les différentes actualités du bar.</w:t>
       </w:r>
     </w:p>
     <w:p>
@@ -2500,14 +2778,7 @@
           <w:sz w:val="28"/>
           <w:szCs w:val="28"/>
         </w:rPr>
-        <w:t>Une campagne de distribution de flyers est renou</w:t>
-      </w:r>
-      <w:r>
-        <w:rPr>
-          <w:sz w:val="28"/>
-          <w:szCs w:val="28"/>
-        </w:rPr>
-        <w:t>velée régulièrement.</w:t>
+        <w:t>Une campagne de distribution de flyers est renouvelée régulièrement.</w:t>
       </w:r>
     </w:p>
     <w:p>
@@ -2729,7 +3000,7 @@
           <w:sz w:val="28"/>
           <w:szCs w:val="28"/>
           <w:u w:val="single"/>
-          <w:lang w:val="fr-FR"/>
+          <w:lang w:val="en-US" w:eastAsia="en-US"/>
         </w:rPr>
         <w:drawing>
           <wp:inline distT="114300" distB="114300" distL="114300" distR="114300">
@@ -2745,7 +3016,7 @@
                     <pic:cNvPicPr preferRelativeResize="0"/>
                   </pic:nvPicPr>
                   <pic:blipFill>
-                    <a:blip r:embed="rId8"/>
+                    <a:blip r:embed="rId10"/>
                     <a:srcRect/>
                     <a:stretch>
                       <a:fillRect/>
@@ -2780,7 +3051,7 @@
           <w:noProof/>
           <w:sz w:val="28"/>
           <w:szCs w:val="28"/>
-          <w:lang w:val="fr-FR"/>
+          <w:lang w:val="en-US" w:eastAsia="en-US"/>
         </w:rPr>
         <w:drawing>
           <wp:inline distT="114300" distB="114300" distL="114300" distR="114300">
@@ -2796,7 +3067,7 @@
                     <pic:cNvPicPr preferRelativeResize="0"/>
                   </pic:nvPicPr>
                   <pic:blipFill>
-                    <a:blip r:embed="rId9"/>
+                    <a:blip r:embed="rId11"/>
                     <a:srcRect/>
                     <a:stretch>
                       <a:fillRect/>
@@ -2946,17 +3217,7 @@
           <w:u w:val="single"/>
           <w:lang w:val="en-US"/>
         </w:rPr>
-        <w:t>Fiche googl</w:t>
-      </w:r>
-      <w:r>
-        <w:rPr>
-          <w:b/>
-          <w:sz w:val="28"/>
-          <w:szCs w:val="28"/>
-          <w:u w:val="single"/>
-          <w:lang w:val="en-US"/>
-        </w:rPr>
-        <w:t>e my business</w:t>
+        <w:t>Fiche google my business</w:t>
       </w:r>
       <w:r>
         <w:rPr>
@@ -3192,14 +3453,7 @@
           <w:sz w:val="28"/>
           <w:szCs w:val="28"/>
         </w:rPr>
-        <w:t xml:space="preserve"> sur des plateformes pertinentes (ex:lafourchette.com, lebonbon.fr...) avec av</w:t>
-      </w:r>
-      <w:r>
-        <w:rPr>
-          <w:sz w:val="28"/>
-          <w:szCs w:val="28"/>
-        </w:rPr>
-        <w:t>is client + système de notation…</w:t>
+        <w:t xml:space="preserve"> sur des plateformes pertinentes (ex:lafourchette.com, lebonbon.fr...) avec avis client + système de notation…</w:t>
       </w:r>
     </w:p>
     <w:p>
@@ -3348,14 +3602,7 @@
           <w:sz w:val="28"/>
           <w:szCs w:val="28"/>
         </w:rPr>
-        <w:t xml:space="preserve">= peut être intéressant sur cible pro. Attention, ne pas basculer sur du contenu </w:t>
-      </w:r>
-      <w:r>
-        <w:rPr>
-          <w:sz w:val="28"/>
-          <w:szCs w:val="28"/>
-        </w:rPr>
-        <w:t>inapproprié à la plateforme.</w:t>
+        <w:t>= peut être intéressant sur cible pro. Attention, ne pas basculer sur du contenu inapproprié à la plateforme.</w:t>
       </w:r>
     </w:p>
     <w:p>
@@ -3459,25 +3706,7 @@
           <w:szCs w:val="28"/>
           <w:u w:val="single"/>
         </w:rPr>
-        <w:t xml:space="preserve">- </w:t>
-      </w:r>
-      <w:r>
-        <w:rPr>
-          <w:b/>
-          <w:sz w:val="28"/>
-          <w:szCs w:val="28"/>
-          <w:u w:val="single"/>
-        </w:rPr>
-        <w:t>Création d'un site</w:t>
-      </w:r>
-      <w:r>
-        <w:rPr>
-          <w:b/>
-          <w:sz w:val="28"/>
-          <w:szCs w:val="28"/>
-          <w:u w:val="single"/>
-        </w:rPr>
-        <w:t xml:space="preserve"> :</w:t>
+        <w:t>- Création d'un site :</w:t>
       </w:r>
     </w:p>
     <w:p>
@@ -3523,14 +3752,7 @@
           <w:sz w:val="28"/>
           <w:szCs w:val="28"/>
         </w:rPr>
-        <w:t>Mettre en valeur les différents événements du bar ainsi que les ateliers</w:t>
-      </w:r>
-      <w:r>
-        <w:rPr>
-          <w:sz w:val="28"/>
-          <w:szCs w:val="28"/>
-        </w:rPr>
-        <w:t xml:space="preserve"> de </w:t>
+        <w:t xml:space="preserve">Mettre en valeur les différents événements du bar ainsi que les ateliers de </w:t>
       </w:r>
       <w:proofErr w:type="spellStart"/>
       <w:r>
@@ -3676,14 +3898,7 @@
           <w:sz w:val="28"/>
           <w:szCs w:val="28"/>
         </w:rPr>
-        <w:t xml:space="preserve">Le logo du Carrelet est déjà existant, il a d’ailleurs été refait récemment </w:t>
-      </w:r>
-      <w:r>
-        <w:rPr>
-          <w:sz w:val="28"/>
-          <w:szCs w:val="28"/>
-        </w:rPr>
-        <w:t>et il n’est donc pas nécessaire de faire une proposition pour un nouveau logo.</w:t>
+        <w:t>Le logo du Carrelet est déjà existant, il a d’ailleurs été refait récemment et il n’est donc pas nécessaire de faire une proposition pour un nouveau logo.</w:t>
       </w:r>
     </w:p>
     <w:p>
@@ -3730,14 +3945,7 @@
           <w:sz w:val="28"/>
           <w:szCs w:val="28"/>
         </w:rPr>
-        <w:t xml:space="preserve"> d’après les éléments mis à notre </w:t>
-      </w:r>
-      <w:r>
-        <w:rPr>
-          <w:sz w:val="28"/>
-          <w:szCs w:val="28"/>
-        </w:rPr>
-        <w:t>disposition par le client.</w:t>
+        <w:t xml:space="preserve"> d’après les éléments mis à notre disposition par le client.</w:t>
       </w:r>
     </w:p>
     <w:p>
@@ -3800,7 +4008,7 @@
           <w:noProof/>
           <w:sz w:val="28"/>
           <w:szCs w:val="28"/>
-          <w:lang w:val="fr-FR"/>
+          <w:lang w:val="en-US" w:eastAsia="en-US"/>
         </w:rPr>
         <w:drawing>
           <wp:inline distT="114300" distB="114300" distL="114300" distR="114300">
@@ -3816,7 +4024,7 @@
                     <pic:cNvPicPr preferRelativeResize="0"/>
                   </pic:nvPicPr>
                   <pic:blipFill>
-                    <a:blip r:embed="rId10"/>
+                    <a:blip r:embed="rId12"/>
                     <a:srcRect/>
                     <a:stretch>
                       <a:fillRect/>
@@ -4090,14 +4298,7 @@
           <w:sz w:val="28"/>
           <w:szCs w:val="28"/>
         </w:rPr>
-        <w:t>La priorité sur desktop est de pro</w:t>
-      </w:r>
-      <w:r>
-        <w:rPr>
-          <w:sz w:val="28"/>
-          <w:szCs w:val="28"/>
-        </w:rPr>
-        <w:t>poser un design simple et épuré.</w:t>
+        <w:t>La priorité sur desktop est de proposer un design simple et épuré.</w:t>
       </w:r>
     </w:p>
     <w:p>
@@ -4185,14 +4386,7 @@
           <w:sz w:val="28"/>
           <w:szCs w:val="28"/>
         </w:rPr>
-        <w:t>Respect de la charte graph</w:t>
-      </w:r>
-      <w:r>
-        <w:rPr>
-          <w:sz w:val="28"/>
-          <w:szCs w:val="28"/>
-        </w:rPr>
-        <w:t>ique totale</w:t>
+        <w:t>Respect de la charte graphique totale</w:t>
       </w:r>
     </w:p>
     <w:p>
@@ -4338,14 +4532,7 @@
           <w:sz w:val="28"/>
           <w:szCs w:val="28"/>
         </w:rPr>
-        <w:t xml:space="preserve"> par le site ou via redirection F</w:t>
-      </w:r>
-      <w:r>
-        <w:rPr>
-          <w:sz w:val="28"/>
-          <w:szCs w:val="28"/>
-        </w:rPr>
-        <w:t>acebook Events</w:t>
+        <w:t xml:space="preserve"> par le site ou via redirection Facebook Events</w:t>
       </w:r>
     </w:p>
     <w:p>
@@ -4849,14 +5036,7 @@
           <w:sz w:val="28"/>
           <w:szCs w:val="28"/>
         </w:rPr>
-        <w:t>Mise en ligne de stories Instagram, création de contenu gra</w:t>
-      </w:r>
-      <w:r>
-        <w:rPr>
-          <w:sz w:val="28"/>
-          <w:szCs w:val="28"/>
-        </w:rPr>
-        <w:t>phique et/ou photographique. Cohérence avec la cible.</w:t>
+        <w:t>Mise en ligne de stories Instagram, création de contenu graphique et/ou photographique. Cohérence avec la cible.</w:t>
       </w:r>
     </w:p>
     <w:p>
@@ -4948,14 +5128,7 @@
           <w:sz w:val="28"/>
           <w:szCs w:val="28"/>
         </w:rPr>
-        <w:t xml:space="preserve"> du Carrelet ainsi que la hausse du trafic sur le nouveau site internet, favorisant la </w:t>
-      </w:r>
-      <w:r>
-        <w:rPr>
-          <w:sz w:val="28"/>
-          <w:szCs w:val="28"/>
-        </w:rPr>
-        <w:t>réservation en ligne.</w:t>
+        <w:t xml:space="preserve"> du Carrelet ainsi que la hausse du trafic sur le nouveau site internet, favorisant la réservation en ligne.</w:t>
       </w:r>
     </w:p>
     <w:p>
@@ -5217,8 +5390,17 @@
           <w:sz w:val="28"/>
           <w:szCs w:val="28"/>
         </w:rPr>
-        <w:t>Création du site en PHP (Utilisation du</w:t>
-      </w:r>
+        <w:t xml:space="preserve">Création du site en PHP (Utilisation du </w:t>
+      </w:r>
+      <w:proofErr w:type="spellStart"/>
+      <w:r>
+        <w:rPr>
+          <w:sz w:val="28"/>
+          <w:szCs w:val="28"/>
+        </w:rPr>
+        <w:t>framework</w:t>
+      </w:r>
+      <w:proofErr w:type="spellEnd"/>
       <w:r>
         <w:rPr>
           <w:sz w:val="28"/>
@@ -5232,7 +5414,7 @@
           <w:sz w:val="28"/>
           <w:szCs w:val="28"/>
         </w:rPr>
-        <w:t>framework</w:t>
+        <w:t>Symfony</w:t>
       </w:r>
       <w:proofErr w:type="spellEnd"/>
       <w:r>
@@ -5240,22 +5422,6 @@
           <w:sz w:val="28"/>
           <w:szCs w:val="28"/>
         </w:rPr>
-        <w:t xml:space="preserve"> </w:t>
-      </w:r>
-      <w:proofErr w:type="spellStart"/>
-      <w:r>
-        <w:rPr>
-          <w:sz w:val="28"/>
-          <w:szCs w:val="28"/>
-        </w:rPr>
-        <w:t>Symfony</w:t>
-      </w:r>
-      <w:proofErr w:type="spellEnd"/>
-      <w:r>
-        <w:rPr>
-          <w:sz w:val="28"/>
-          <w:szCs w:val="28"/>
-        </w:rPr>
         <w:t xml:space="preserve"> afin d’avoir une architecture clair</w:t>
       </w:r>
       <w:r>
@@ -5322,8 +5488,6 @@
           <w:u w:val="single"/>
         </w:rPr>
       </w:pPr>
-      <w:bookmarkStart w:id="0" w:name="_GoBack"/>
-      <w:bookmarkEnd w:id="0"/>
       <w:r>
         <w:rPr>
           <w:sz w:val="28"/>
@@ -5361,7 +5525,7 @@
       </w:pPr>
     </w:p>
     <w:sectPr>
-      <w:headerReference w:type="default" r:id="rId11"/>
+      <w:headerReference w:type="default" r:id="rId13"/>
       <w:pgSz w:w="11909" w:h="16834"/>
       <w:pgMar w:top="1440" w:right="1440" w:bottom="990" w:left="1440" w:header="720" w:footer="720" w:gutter="0"/>
       <w:pgNumType w:start="1"/>
@@ -6669,6 +6833,25 @@
       <w:szCs w:val="30"/>
     </w:rPr>
   </w:style>
+  <w:style w:type="table" w:styleId="TableGrid">
+    <w:name w:val="Table Grid"/>
+    <w:basedOn w:val="TableNormal"/>
+    <w:uiPriority w:val="39"/>
+    <w:rsid w:val="00776D3A"/>
+    <w:pPr>
+      <w:spacing w:line="240" w:lineRule="auto"/>
+    </w:pPr>
+    <w:tblPr>
+      <w:tblBorders>
+        <w:top w:val="single" w:sz="4" w:space="0" w:color="auto"/>
+        <w:left w:val="single" w:sz="4" w:space="0" w:color="auto"/>
+        <w:bottom w:val="single" w:sz="4" w:space="0" w:color="auto"/>
+        <w:right w:val="single" w:sz="4" w:space="0" w:color="auto"/>
+        <w:insideH w:val="single" w:sz="4" w:space="0" w:color="auto"/>
+        <w:insideV w:val="single" w:sz="4" w:space="0" w:color="auto"/>
+      </w:tblBorders>
+    </w:tblPr>
+  </w:style>
 </w:styles>
 </file>
 
@@ -6990,4 +7173,16 @@
   </a:objectDefaults>
   <a:extraClrSchemeLst/>
 </a:theme>
+</file>
+
+<file path=customXml/item1.xml><?xml version="1.0" encoding="utf-8"?>
+<b:Sources xmlns:b="http://schemas.openxmlformats.org/officeDocument/2006/bibliography" xmlns="http://schemas.openxmlformats.org/officeDocument/2006/bibliography" SelectedStyle="\APASixthEditionOfficeOnline.xsl" StyleName="APA" Version="6"/>
+</file>
+
+<file path=customXml/itemProps1.xml><?xml version="1.0" encoding="utf-8"?>
+<ds:datastoreItem xmlns:ds="http://schemas.openxmlformats.org/officeDocument/2006/customXml" ds:itemID="{885D7FB1-DFBA-4153-95D4-EA58DA704FBE}">
+  <ds:schemaRefs>
+    <ds:schemaRef ds:uri="http://schemas.openxmlformats.org/officeDocument/2006/bibliography"/>
+  </ds:schemaRefs>
+</ds:datastoreItem>
 </file>
</xml_diff>